<commit_message>
Amended revision no of nm_4500_fix1.sql
git-svn-id: svn://127.0.0.1/Core@6833 17c802ae-cbca-534c-9e8e-6d19a4926c45
</commit_message>
<xml_diff>
--- a/trunk/doc/readme_nm_4500_fix1.docx
+++ b/trunk/doc/readme_nm_4500_fix1.docx
@@ -457,14 +457,6 @@
         <w:gridCol w:w="6662"/>
       </w:tblGrid>
       <w:tr>
-        <w:tblPrEx>
-          <w:tblCellMar>
-            <w:top w:w="0" w:type="dxa"/>
-            <w:left w:w="0" w:type="dxa"/>
-            <w:bottom w:w="0" w:type="dxa"/>
-            <w:right w:w="0" w:type="dxa"/>
-          </w:tblCellMar>
-        </w:tblPrEx>
         <w:trPr>
           <w:cantSplit/>
           <w:tblHeader/>
@@ -549,14 +541,6 @@
         </w:tc>
       </w:tr>
       <w:tr>
-        <w:tblPrEx>
-          <w:tblCellMar>
-            <w:top w:w="0" w:type="dxa"/>
-            <w:left w:w="0" w:type="dxa"/>
-            <w:bottom w:w="0" w:type="dxa"/>
-            <w:right w:w="0" w:type="dxa"/>
-          </w:tblCellMar>
-        </w:tblPrEx>
         <w:trPr>
           <w:cantSplit/>
           <w:tblHeader/>
@@ -688,14 +672,6 @@
         </w:tc>
       </w:tr>
       <w:tr>
-        <w:tblPrEx>
-          <w:tblCellMar>
-            <w:top w:w="0" w:type="dxa"/>
-            <w:left w:w="0" w:type="dxa"/>
-            <w:bottom w:w="0" w:type="dxa"/>
-            <w:right w:w="0" w:type="dxa"/>
-          </w:tblCellMar>
-        </w:tblPrEx>
         <w:trPr>
           <w:cantSplit/>
           <w:tblHeader/>
@@ -771,14 +747,6 @@
         </w:tc>
       </w:tr>
       <w:tr>
-        <w:tblPrEx>
-          <w:tblCellMar>
-            <w:top w:w="0" w:type="dxa"/>
-            <w:left w:w="0" w:type="dxa"/>
-            <w:bottom w:w="0" w:type="dxa"/>
-            <w:right w:w="0" w:type="dxa"/>
-          </w:tblCellMar>
-        </w:tblPrEx>
         <w:trPr>
           <w:cantSplit/>
           <w:tblHeader/>
@@ -935,14 +903,6 @@
         </w:tc>
       </w:tr>
       <w:tr>
-        <w:tblPrEx>
-          <w:tblCellMar>
-            <w:top w:w="0" w:type="dxa"/>
-            <w:left w:w="0" w:type="dxa"/>
-            <w:bottom w:w="0" w:type="dxa"/>
-            <w:right w:w="0" w:type="dxa"/>
-          </w:tblCellMar>
-        </w:tblPrEx>
         <w:trPr>
           <w:cantSplit/>
           <w:tblHeader/>
@@ -1027,14 +987,6 @@
         </w:tc>
       </w:tr>
       <w:tr>
-        <w:tblPrEx>
-          <w:tblCellMar>
-            <w:top w:w="0" w:type="dxa"/>
-            <w:left w:w="0" w:type="dxa"/>
-            <w:bottom w:w="0" w:type="dxa"/>
-            <w:right w:w="0" w:type="dxa"/>
-          </w:tblCellMar>
-        </w:tblPrEx>
         <w:trPr>
           <w:cantSplit/>
           <w:tblHeader/>
@@ -1119,14 +1071,6 @@
         </w:tc>
       </w:tr>
       <w:tr>
-        <w:tblPrEx>
-          <w:tblCellMar>
-            <w:top w:w="0" w:type="dxa"/>
-            <w:left w:w="0" w:type="dxa"/>
-            <w:bottom w:w="0" w:type="dxa"/>
-            <w:right w:w="0" w:type="dxa"/>
-          </w:tblCellMar>
-        </w:tblPrEx>
         <w:trPr>
           <w:cantSplit/>
           <w:tblHeader/>
@@ -1211,14 +1155,6 @@
         </w:tc>
       </w:tr>
       <w:tr>
-        <w:tblPrEx>
-          <w:tblCellMar>
-            <w:top w:w="0" w:type="dxa"/>
-            <w:left w:w="0" w:type="dxa"/>
-            <w:bottom w:w="0" w:type="dxa"/>
-            <w:right w:w="0" w:type="dxa"/>
-          </w:tblCellMar>
-        </w:tblPrEx>
         <w:trPr>
           <w:cantSplit/>
           <w:tblHeader/>
@@ -1376,14 +1312,6 @@
         <w:gridCol w:w="1275"/>
       </w:tblGrid>
       <w:tr>
-        <w:tblPrEx>
-          <w:tblCellMar>
-            <w:top w:w="0" w:type="dxa"/>
-            <w:left w:w="0" w:type="dxa"/>
-            <w:bottom w:w="0" w:type="dxa"/>
-            <w:right w:w="0" w:type="dxa"/>
-          </w:tblCellMar>
-        </w:tblPrEx>
         <w:trPr>
           <w:cantSplit/>
           <w:tblHeader/>
@@ -1470,14 +1398,6 @@
         </w:tc>
       </w:tr>
       <w:tr>
-        <w:tblPrEx>
-          <w:tblCellMar>
-            <w:top w:w="0" w:type="dxa"/>
-            <w:left w:w="0" w:type="dxa"/>
-            <w:bottom w:w="0" w:type="dxa"/>
-            <w:right w:w="0" w:type="dxa"/>
-          </w:tblCellMar>
-        </w:tblPrEx>
         <w:trPr>
           <w:cantSplit/>
         </w:trPr>
@@ -1559,14 +1479,6 @@
         </w:tc>
       </w:tr>
       <w:tr>
-        <w:tblPrEx>
-          <w:tblCellMar>
-            <w:top w:w="0" w:type="dxa"/>
-            <w:left w:w="0" w:type="dxa"/>
-            <w:bottom w:w="0" w:type="dxa"/>
-            <w:right w:w="0" w:type="dxa"/>
-          </w:tblCellMar>
-        </w:tblPrEx>
         <w:trPr>
           <w:cantSplit/>
         </w:trPr>
@@ -1648,14 +1560,6 @@
         </w:tc>
       </w:tr>
       <w:tr>
-        <w:tblPrEx>
-          <w:tblCellMar>
-            <w:top w:w="0" w:type="dxa"/>
-            <w:left w:w="0" w:type="dxa"/>
-            <w:bottom w:w="0" w:type="dxa"/>
-            <w:right w:w="0" w:type="dxa"/>
-          </w:tblCellMar>
-        </w:tblPrEx>
         <w:trPr>
           <w:cantSplit/>
         </w:trPr>
@@ -1737,14 +1641,6 @@
         </w:tc>
       </w:tr>
       <w:tr>
-        <w:tblPrEx>
-          <w:tblCellMar>
-            <w:top w:w="0" w:type="dxa"/>
-            <w:left w:w="0" w:type="dxa"/>
-            <w:bottom w:w="0" w:type="dxa"/>
-            <w:right w:w="0" w:type="dxa"/>
-          </w:tblCellMar>
-        </w:tblPrEx>
         <w:trPr>
           <w:cantSplit/>
         </w:trPr>
@@ -1826,14 +1722,6 @@
         </w:tc>
       </w:tr>
       <w:tr>
-        <w:tblPrEx>
-          <w:tblCellMar>
-            <w:top w:w="0" w:type="dxa"/>
-            <w:left w:w="0" w:type="dxa"/>
-            <w:bottom w:w="0" w:type="dxa"/>
-            <w:right w:w="0" w:type="dxa"/>
-          </w:tblCellMar>
-        </w:tblPrEx>
         <w:trPr>
           <w:cantSplit/>
         </w:trPr>
@@ -1915,14 +1803,6 @@
         </w:tc>
       </w:tr>
       <w:tr>
-        <w:tblPrEx>
-          <w:tblCellMar>
-            <w:top w:w="0" w:type="dxa"/>
-            <w:left w:w="0" w:type="dxa"/>
-            <w:bottom w:w="0" w:type="dxa"/>
-            <w:right w:w="0" w:type="dxa"/>
-          </w:tblCellMar>
-        </w:tblPrEx>
         <w:trPr>
           <w:cantSplit/>
         </w:trPr>
@@ -2004,14 +1884,6 @@
         </w:tc>
       </w:tr>
       <w:tr>
-        <w:tblPrEx>
-          <w:tblCellMar>
-            <w:top w:w="0" w:type="dxa"/>
-            <w:left w:w="0" w:type="dxa"/>
-            <w:bottom w:w="0" w:type="dxa"/>
-            <w:right w:w="0" w:type="dxa"/>
-          </w:tblCellMar>
-        </w:tblPrEx>
         <w:trPr>
           <w:cantSplit/>
         </w:trPr>
@@ -2087,7 +1959,16 @@
                 <w:sz w:val="16"/>
                 <w:szCs w:val="16"/>
               </w:rPr>
-              <w:t>3.0</w:t>
+              <w:t>3.</w:t>
+            </w:r>
+            <w:r>
+              <w:rPr>
+                <w:rFonts w:ascii="Calibri" w:hAnsi="Calibri" w:cs="Calibri"/>
+                <w:color w:val="000000"/>
+                <w:sz w:val="16"/>
+                <w:szCs w:val="16"/>
+              </w:rPr>
+              <w:t>1</w:t>
             </w:r>
           </w:p>
         </w:tc>
@@ -2425,14 +2306,6 @@
         <w:gridCol w:w="1134"/>
       </w:tblGrid>
       <w:tr>
-        <w:tblPrEx>
-          <w:tblCellMar>
-            <w:top w:w="0" w:type="dxa"/>
-            <w:left w:w="0" w:type="dxa"/>
-            <w:bottom w:w="0" w:type="dxa"/>
-            <w:right w:w="0" w:type="dxa"/>
-          </w:tblCellMar>
-        </w:tblPrEx>
         <w:trPr>
           <w:cantSplit/>
           <w:tblHeader/>
@@ -2615,14 +2488,6 @@
         </w:tc>
       </w:tr>
       <w:tr>
-        <w:tblPrEx>
-          <w:tblCellMar>
-            <w:top w:w="0" w:type="dxa"/>
-            <w:left w:w="0" w:type="dxa"/>
-            <w:bottom w:w="0" w:type="dxa"/>
-            <w:right w:w="0" w:type="dxa"/>
-          </w:tblCellMar>
-        </w:tblPrEx>
         <w:trPr>
           <w:cantSplit/>
         </w:trPr>
@@ -2698,16 +2563,7 @@
                 <w:sz w:val="16"/>
                 <w:szCs w:val="16"/>
               </w:rPr>
-              <w:t xml:space="preserve">The asset location relative to a circular route is faulty when is located across the initial and end nodes of the route but does not completely cover the route. The resultant asset location is identical to the result when the user has created an exclusive </w:t>
-            </w:r>
-            <w:r>
-              <w:rPr>
-                <w:rFonts w:ascii="Calibri" w:hAnsi="Calibri" w:cs="Calibri"/>
-                <w:color w:val="000000"/>
-                <w:sz w:val="16"/>
-                <w:szCs w:val="16"/>
-              </w:rPr>
-              <w:t xml:space="preserve">asset along the whole circular route - from start to end, then replaced it with a new asset internally within the measures of the route. The two fragments at each end of the circular route were failing to be displayed as two fragments. </w:t>
+              <w:t xml:space="preserve">The asset location relative to a circular route is faulty when is located across the initial and end nodes of the route but does not completely cover the route. The resultant asset location is identical to the result when the user has created an exclusive asset along the whole circular route - from start to end, then replaced it with a new asset internally within the measures of the route. The two fragments at each end of the circular route were failing to be displayed as two fragments. </w:t>
             </w:r>
             <w:r>
               <w:rPr>
@@ -2725,16 +2581,7 @@
                 <w:sz w:val="16"/>
                 <w:szCs w:val="16"/>
               </w:rPr>
-              <w:t xml:space="preserve"> was due to a fa</w:t>
-            </w:r>
-            <w:r>
-              <w:rPr>
-                <w:rFonts w:ascii="Calibri" w:hAnsi="Calibri" w:cs="Calibri"/>
-                <w:color w:val="000000"/>
-                <w:sz w:val="16"/>
-                <w:szCs w:val="16"/>
-              </w:rPr>
-              <w:t xml:space="preserve">ulty order-by clause which failed to pin down the order - hence the problem did not always </w:t>
+              <w:t xml:space="preserve"> was due to a faulty order-by clause which failed to pin down the order - hence the problem did not always </w:t>
             </w:r>
             <w:r>
               <w:rPr>
@@ -2814,14 +2661,6 @@
         </w:tc>
       </w:tr>
       <w:tr>
-        <w:tblPrEx>
-          <w:tblCellMar>
-            <w:top w:w="0" w:type="dxa"/>
-            <w:left w:w="0" w:type="dxa"/>
-            <w:bottom w:w="0" w:type="dxa"/>
-            <w:right w:w="0" w:type="dxa"/>
-          </w:tblCellMar>
-        </w:tblPrEx>
         <w:trPr>
           <w:cantSplit/>
         </w:trPr>
@@ -2951,16 +2790,7 @@
                 <w:sz w:val="16"/>
                 <w:szCs w:val="16"/>
               </w:rPr>
-              <w:t>user wished to close it. A better checking pr</w:t>
-            </w:r>
-            <w:r>
-              <w:rPr>
-                <w:rFonts w:ascii="Calibri" w:hAnsi="Calibri" w:cs="Calibri"/>
-                <w:color w:val="000000"/>
-                <w:sz w:val="16"/>
-                <w:szCs w:val="16"/>
-              </w:rPr>
-              <w:t xml:space="preserve">ocess is now included and an exception </w:t>
+              <w:t xml:space="preserve">user wished to close it. A better checking process is now included and an exception </w:t>
             </w:r>
             <w:proofErr w:type="gramStart"/>
             <w:r>
@@ -3068,14 +2898,6 @@
         </w:tc>
       </w:tr>
       <w:tr>
-        <w:tblPrEx>
-          <w:tblCellMar>
-            <w:top w:w="0" w:type="dxa"/>
-            <w:left w:w="0" w:type="dxa"/>
-            <w:bottom w:w="0" w:type="dxa"/>
-            <w:right w:w="0" w:type="dxa"/>
-          </w:tblCellMar>
-        </w:tblPrEx>
         <w:trPr>
           <w:cantSplit/>
         </w:trPr>
@@ -3195,14 +3017,6 @@
         </w:tc>
       </w:tr>
       <w:tr>
-        <w:tblPrEx>
-          <w:tblCellMar>
-            <w:top w:w="0" w:type="dxa"/>
-            <w:left w:w="0" w:type="dxa"/>
-            <w:bottom w:w="0" w:type="dxa"/>
-            <w:right w:w="0" w:type="dxa"/>
-          </w:tblCellMar>
-        </w:tblPrEx>
         <w:trPr>
           <w:cantSplit/>
         </w:trPr>
@@ -3296,16 +3110,7 @@
                 <w:sz w:val="16"/>
                 <w:szCs w:val="16"/>
               </w:rPr>
-              <w:t xml:space="preserve"> and APIs exist to remove any one of the three tiers of data. SM only plugs into two of the three APIs allowing the removal of the extent or </w:t>
-            </w:r>
-            <w:r>
-              <w:rPr>
-                <w:rFonts w:ascii="Calibri" w:hAnsi="Calibri" w:cs="Calibri"/>
-                <w:color w:val="000000"/>
-                <w:sz w:val="16"/>
-                <w:szCs w:val="16"/>
-              </w:rPr>
-              <w:t xml:space="preserve">the extent member </w:t>
+              <w:t xml:space="preserve"> and APIs exist to remove any one of the three tiers of data. SM only plugs into two of the three APIs allowing the removal of the extent or the extent member </w:t>
             </w:r>
             <w:proofErr w:type="spellStart"/>
             <w:r>
@@ -3392,16 +3197,7 @@
                 <w:sz w:val="16"/>
                 <w:szCs w:val="16"/>
               </w:rPr>
-              <w:t xml:space="preserve"> were disabled but on many </w:t>
-            </w:r>
-            <w:r>
-              <w:rPr>
-                <w:rFonts w:ascii="Calibri" w:hAnsi="Calibri" w:cs="Calibri"/>
-                <w:color w:val="000000"/>
-                <w:sz w:val="16"/>
-                <w:szCs w:val="16"/>
-              </w:rPr>
-              <w:t xml:space="preserve">cases inadvertently enabled on customer sites. The script executes a </w:t>
+              <w:t xml:space="preserve"> were disabled but on many cases inadvertently enabled on customer sites. The script executes a </w:t>
             </w:r>
             <w:r>
               <w:rPr>
@@ -3565,16 +3361,7 @@
         <w:sz w:val="14"/>
         <w:szCs w:val="14"/>
       </w:rPr>
-      <w:t>©</w:t>
-    </w:r>
-    <w:r>
-      <w:rPr>
-        <w:rFonts w:ascii="Arial" w:hAnsi="Arial" w:cs="Arial"/>
-        <w:color w:val="000000"/>
-        <w:sz w:val="14"/>
-        <w:szCs w:val="14"/>
-      </w:rPr>
-      <w:t xml:space="preserve"> </w:t>
+      <w:t xml:space="preserve">© </w:t>
     </w:r>
     <w:r>
       <w:rPr>
@@ -9636,6 +9423,7 @@
   <w:style w:type="paragraph" w:default="1" w:styleId="Normal">
     <w:name w:val="Normal"/>
     <w:qFormat/>
+    <w:rsid w:val="00DD74F9"/>
   </w:style>
   <w:style w:type="character" w:default="1" w:styleId="DefaultParagraphFont">
     <w:name w:val="Default Paragraph Font"/>

</xml_diff>